<commit_message>
adicionados tópicos do Plano de Gerenciamento dos Requisitos
</commit_message>
<xml_diff>
--- a/Planejando/2-gestao_de_escopo/MGP_SISP_ADPTDO_Plano de Gerenciamento dos Requisitos.docx
+++ b/Planejando/2-gestao_de_escopo/MGP_SISP_ADPTDO_Plano de Gerenciamento dos Requisitos.docx
@@ -2,9 +2,206 @@
 <file path=word/document.xml><?xml version="1.0" encoding="utf-8"?>
 <w:document xmlns:ve="http://schemas.openxmlformats.org/markup-compatibility/2006" xmlns:o="urn:schemas-microsoft-com:office:office" xmlns:r="http://schemas.openxmlformats.org/officeDocument/2006/relationships" xmlns:m="http://schemas.openxmlformats.org/officeDocument/2006/math" xmlns:v="urn:schemas-microsoft-com:vml" xmlns:wp="http://schemas.openxmlformats.org/drawingml/2006/wordprocessingDrawing" xmlns:w10="urn:schemas-microsoft-com:office:word" xmlns:w="http://schemas.openxmlformats.org/wordprocessingml/2006/main" xmlns:wne="http://schemas.microsoft.com/office/word/2006/wordml">
   <w:body>
-    <w:p/>
+    <w:p>
+      <w:pPr>
+        <w:pStyle w:val="PargrafodaLista"/>
+        <w:numPr>
+          <w:ilvl w:val="0"/>
+          <w:numId w:val="1"/>
+        </w:numPr>
+        <w:rPr>
+          <w:b/>
+        </w:rPr>
+      </w:pPr>
+      <w:r>
+        <w:rPr>
+          <w:b/>
+        </w:rPr>
+        <w:t>CRITÁRIOS DE PRIORIZAÇÃO DOS REQUISITOS</w:t>
+      </w:r>
+    </w:p>
+    <w:p>
+      <w:pPr>
+        <w:pStyle w:val="PargrafodaLista"/>
+        <w:ind w:left="360"/>
+        <w:rPr>
+          <w:b/>
+        </w:rPr>
+      </w:pPr>
+      <w:r>
+        <w:rPr>
+          <w:b/>
+        </w:rPr>
+        <w:t>Prioridade 1 ou Essenciais</w:t>
+      </w:r>
+    </w:p>
+    <w:p>
+      <w:pPr>
+        <w:pStyle w:val="PargrafodaLista"/>
+        <w:ind w:left="360"/>
+        <w:rPr>
+          <w:b/>
+        </w:rPr>
+      </w:pPr>
+      <w:r>
+        <w:rPr>
+          <w:b/>
+        </w:rPr>
+        <w:t>Prioridade 2 ou Desejáveis</w:t>
+      </w:r>
+    </w:p>
+    <w:p>
+      <w:pPr>
+        <w:pStyle w:val="PargrafodaLista"/>
+        <w:ind w:left="360"/>
+        <w:rPr>
+          <w:b/>
+        </w:rPr>
+      </w:pPr>
+      <w:r>
+        <w:rPr>
+          <w:b/>
+        </w:rPr>
+        <w:t>Prioridade 3 ou Opcionais</w:t>
+      </w:r>
+    </w:p>
+    <w:p>
+      <w:pPr>
+        <w:pStyle w:val="PargrafodaLista"/>
+        <w:ind w:left="360"/>
+        <w:rPr>
+          <w:b/>
+        </w:rPr>
+      </w:pPr>
+    </w:p>
+    <w:p>
+      <w:pPr>
+        <w:pStyle w:val="PargrafodaLista"/>
+        <w:numPr>
+          <w:ilvl w:val="0"/>
+          <w:numId w:val="1"/>
+        </w:numPr>
+        <w:rPr>
+          <w:b/>
+        </w:rPr>
+      </w:pPr>
+      <w:r>
+        <w:rPr>
+          <w:b/>
+        </w:rPr>
+        <w:t>CRITÉRIOS DE RASTREABILIDADE DOS REQUISITOS</w:t>
+      </w:r>
+    </w:p>
+    <w:p>
+      <w:pPr>
+        <w:pStyle w:val="PargrafodaLista"/>
+        <w:ind w:left="360"/>
+        <w:rPr>
+          <w:b/>
+        </w:rPr>
+      </w:pPr>
+    </w:p>
+    <w:p>
+      <w:pPr>
+        <w:pStyle w:val="PargrafodaLista"/>
+        <w:ind w:left="360"/>
+        <w:rPr>
+          <w:b/>
+        </w:rPr>
+      </w:pPr>
+    </w:p>
+    <w:p>
+      <w:pPr>
+        <w:pStyle w:val="PargrafodaLista"/>
+        <w:numPr>
+          <w:ilvl w:val="0"/>
+          <w:numId w:val="1"/>
+        </w:numPr>
+        <w:rPr>
+          <w:b/>
+        </w:rPr>
+      </w:pPr>
+      <w:r>
+        <w:rPr>
+          <w:b/>
+        </w:rPr>
+        <w:t>SISTEMA DE CONTROLE DE MUDANÇAS NOS REQUISITOS</w:t>
+      </w:r>
+    </w:p>
+    <w:p>
+      <w:pPr>
+        <w:pStyle w:val="PargrafodaLista"/>
+        <w:ind w:left="360"/>
+        <w:rPr>
+          <w:b/>
+        </w:rPr>
+      </w:pPr>
+    </w:p>
+    <w:p>
+      <w:pPr>
+        <w:pStyle w:val="PargrafodaLista"/>
+        <w:ind w:left="360"/>
+        <w:rPr>
+          <w:b/>
+        </w:rPr>
+      </w:pPr>
+    </w:p>
+    <w:p>
+      <w:pPr>
+        <w:pStyle w:val="PargrafodaLista"/>
+        <w:numPr>
+          <w:ilvl w:val="0"/>
+          <w:numId w:val="1"/>
+        </w:numPr>
+        <w:rPr>
+          <w:b/>
+        </w:rPr>
+      </w:pPr>
+      <w:r>
+        <w:rPr>
+          <w:b/>
+        </w:rPr>
+        <w:t>NÍVEIS DE APROVAÇÃO DE MUDANÇAS NOS REQUISITOS</w:t>
+      </w:r>
+    </w:p>
+    <w:p>
+      <w:pPr>
+        <w:pStyle w:val="PargrafodaLista"/>
+        <w:ind w:left="360"/>
+        <w:rPr>
+          <w:b/>
+        </w:rPr>
+      </w:pPr>
+    </w:p>
+    <w:p>
+      <w:pPr>
+        <w:pStyle w:val="PargrafodaLista"/>
+        <w:ind w:left="360"/>
+        <w:rPr>
+          <w:b/>
+        </w:rPr>
+      </w:pPr>
+    </w:p>
+    <w:p>
+      <w:pPr>
+        <w:pStyle w:val="PargrafodaLista"/>
+        <w:numPr>
+          <w:ilvl w:val="0"/>
+          <w:numId w:val="1"/>
+        </w:numPr>
+        <w:rPr>
+          <w:b/>
+        </w:rPr>
+      </w:pPr>
+      <w:r>
+        <w:rPr>
+          <w:b/>
+        </w:rPr>
+        <w:t>OUTROS ASSUNTOS RELACIONADOS AO GERENCIAMENTO DE REQUISITOS DO PROJETO NÃO PREVISTOS NO PLANO</w:t>
+      </w:r>
+    </w:p>
     <w:sectPr>
-      <w:headerReference w:type="default" r:id="rId6"/>
+      <w:headerReference w:type="default" r:id="rId7"/>
       <w:pgSz w:w="11906" w:h="16838"/>
       <w:pgMar w:top="1417" w:right="1701" w:bottom="1417" w:left="1701" w:header="708" w:footer="708" w:gutter="0"/>
       <w:cols w:space="708"/>
@@ -141,7 +338,7 @@
                 </v:handles>
                 <o:lock v:ext="edit" text="t" shapetype="t"/>
               </v:shapetype>
-              <v:shape id="PowerPlusWaterMarkObject44778716" o:spid="_x0000_s4097" type="#_x0000_t136" style="position:absolute;left:0;text-align:left;margin-left:0;margin-top:0;width:541.35pt;height:58pt;rotation:315;z-index:-251656192;mso-position-horizontal:center;mso-position-horizontal-relative:margin;mso-position-vertical:center;mso-position-vertical-relative:margin" o:allowincell="f" fillcolor="silver" stroked="f">
+              <v:shape id="PowerPlusWaterMarkObject44778716" o:spid="_x0000_s4097" type="#_x0000_t136" style="position:absolute;left:0;text-align:left;margin-left:0;margin-top:0;width:541.35pt;height:58pt;rotation:315;z-index:-251658752;mso-position-horizontal:center;mso-position-horizontal-relative:margin;mso-position-vertical:center;mso-position-vertical-relative:margin" o:allowincell="f" fillcolor="silver" stroked="f">
                 <v:fill opacity=".5"/>
                 <v:textpath style="font-family:&quot;Calibri&quot;;font-size:1pt" string="Preliminar (a ser votada e revisada)"/>
                 <w10:wrap anchorx="margin" anchory="margin"/>
@@ -443,17 +640,7 @@
               <w:sz w:val="20"/>
               <w:szCs w:val="20"/>
             </w:rPr>
-            <w:t>PLANO DE GERENCIAMENTO DE REQUISITOS DO PROJETO (PG</w:t>
-          </w:r>
-          <w:r>
-            <w:rPr>
-              <w:rFonts w:ascii="Tahoma" w:hAnsi="Tahoma"/>
-              <w:b/>
-              <w:bCs/>
-              <w:sz w:val="20"/>
-              <w:szCs w:val="20"/>
-            </w:rPr>
-            <w:t>RP)</w:t>
+            <w:t>PLANO DE GERENCIAMENTO DE REQUISITOS DO PROJETO (PGRP)</w:t>
           </w:r>
         </w:p>
       </w:tc>
@@ -532,17 +719,7 @@
               <w:sz w:val="20"/>
               <w:szCs w:val="20"/>
             </w:rPr>
-            <w:t>PG</w:t>
-          </w:r>
-          <w:r>
-            <w:rPr>
-              <w:rFonts w:ascii="Tahoma" w:hAnsi="Tahoma"/>
-              <w:b/>
-              <w:bCs/>
-              <w:sz w:val="20"/>
-              <w:szCs w:val="20"/>
-            </w:rPr>
-            <w:t>RP</w:t>
+            <w:t>PGRP</w:t>
           </w:r>
         </w:p>
       </w:tc>
@@ -632,6 +809,100 @@
     </w:pPr>
   </w:p>
 </w:hdr>
+</file>
+
+<file path=word/numbering.xml><?xml version="1.0" encoding="utf-8"?>
+<w:numbering xmlns:ve="http://schemas.openxmlformats.org/markup-compatibility/2006" xmlns:o="urn:schemas-microsoft-com:office:office" xmlns:r="http://schemas.openxmlformats.org/officeDocument/2006/relationships" xmlns:m="http://schemas.openxmlformats.org/officeDocument/2006/math" xmlns:v="urn:schemas-microsoft-com:vml" xmlns:wp="http://schemas.openxmlformats.org/drawingml/2006/wordprocessingDrawing" xmlns:w10="urn:schemas-microsoft-com:office:word" xmlns:w="http://schemas.openxmlformats.org/wordprocessingml/2006/main" xmlns:wne="http://schemas.microsoft.com/office/word/2006/wordml">
+  <w:abstractNum w:abstractNumId="0">
+    <w:nsid w:val="5CBE28E1"/>
+    <w:multiLevelType w:val="hybridMultilevel"/>
+    <w:tmpl w:val="CEB48F9E"/>
+    <w:lvl w:ilvl="0" w:tplc="0416000F">
+      <w:start w:val="1"/>
+      <w:numFmt w:val="decimal"/>
+      <w:lvlText w:val="%1."/>
+      <w:lvlJc w:val="left"/>
+      <w:pPr>
+        <w:ind w:left="360" w:hanging="360"/>
+      </w:pPr>
+    </w:lvl>
+    <w:lvl w:ilvl="1" w:tplc="04160019" w:tentative="1">
+      <w:start w:val="1"/>
+      <w:numFmt w:val="lowerLetter"/>
+      <w:lvlText w:val="%2."/>
+      <w:lvlJc w:val="left"/>
+      <w:pPr>
+        <w:ind w:left="1080" w:hanging="360"/>
+      </w:pPr>
+    </w:lvl>
+    <w:lvl w:ilvl="2" w:tplc="0416001B" w:tentative="1">
+      <w:start w:val="1"/>
+      <w:numFmt w:val="lowerRoman"/>
+      <w:lvlText w:val="%3."/>
+      <w:lvlJc w:val="right"/>
+      <w:pPr>
+        <w:ind w:left="1800" w:hanging="180"/>
+      </w:pPr>
+    </w:lvl>
+    <w:lvl w:ilvl="3" w:tplc="0416000F" w:tentative="1">
+      <w:start w:val="1"/>
+      <w:numFmt w:val="decimal"/>
+      <w:lvlText w:val="%4."/>
+      <w:lvlJc w:val="left"/>
+      <w:pPr>
+        <w:ind w:left="2520" w:hanging="360"/>
+      </w:pPr>
+    </w:lvl>
+    <w:lvl w:ilvl="4" w:tplc="04160019" w:tentative="1">
+      <w:start w:val="1"/>
+      <w:numFmt w:val="lowerLetter"/>
+      <w:lvlText w:val="%5."/>
+      <w:lvlJc w:val="left"/>
+      <w:pPr>
+        <w:ind w:left="3240" w:hanging="360"/>
+      </w:pPr>
+    </w:lvl>
+    <w:lvl w:ilvl="5" w:tplc="0416001B" w:tentative="1">
+      <w:start w:val="1"/>
+      <w:numFmt w:val="lowerRoman"/>
+      <w:lvlText w:val="%6."/>
+      <w:lvlJc w:val="right"/>
+      <w:pPr>
+        <w:ind w:left="3960" w:hanging="180"/>
+      </w:pPr>
+    </w:lvl>
+    <w:lvl w:ilvl="6" w:tplc="0416000F" w:tentative="1">
+      <w:start w:val="1"/>
+      <w:numFmt w:val="decimal"/>
+      <w:lvlText w:val="%7."/>
+      <w:lvlJc w:val="left"/>
+      <w:pPr>
+        <w:ind w:left="4680" w:hanging="360"/>
+      </w:pPr>
+    </w:lvl>
+    <w:lvl w:ilvl="7" w:tplc="04160019" w:tentative="1">
+      <w:start w:val="1"/>
+      <w:numFmt w:val="lowerLetter"/>
+      <w:lvlText w:val="%8."/>
+      <w:lvlJc w:val="left"/>
+      <w:pPr>
+        <w:ind w:left="5400" w:hanging="360"/>
+      </w:pPr>
+    </w:lvl>
+    <w:lvl w:ilvl="8" w:tplc="0416001B" w:tentative="1">
+      <w:start w:val="1"/>
+      <w:numFmt w:val="lowerRoman"/>
+      <w:lvlText w:val="%9."/>
+      <w:lvlJc w:val="right"/>
+      <w:pPr>
+        <w:ind w:left="6120" w:hanging="180"/>
+      </w:pPr>
+    </w:lvl>
+  </w:abstractNum>
+  <w:num w:numId="1">
+    <w:abstractNumId w:val="0"/>
+  </w:num>
+</w:numbering>
 </file>
 
 <file path=word/styles.xml><?xml version="1.0" encoding="utf-8"?>
@@ -926,6 +1197,17 @@
       <w:sz w:val="16"/>
       <w:szCs w:val="16"/>
     </w:rPr>
+  </w:style>
+  <w:style w:type="paragraph" w:styleId="PargrafodaLista">
+    <w:name w:val="List Paragraph"/>
+    <w:basedOn w:val="Normal"/>
+    <w:uiPriority w:val="34"/>
+    <w:qFormat/>
+    <w:rsid w:val="00243FC3"/>
+    <w:pPr>
+      <w:ind w:left="720"/>
+      <w:contextualSpacing/>
+    </w:pPr>
   </w:style>
 </w:styles>
 </file>

</xml_diff>